<commit_message>
Fix abstract, kws, intro
</commit_message>
<xml_diff>
--- a/main.docx
+++ b/main.docx
@@ -55,7 +55,7 @@
         <w:pStyle w:val="Abstract"/>
       </w:pPr>
       <w:r>
-        <w:t xml:space="preserve">Ambient conditions classification enables a systematic mitigation of adversarial effects on the Global Navigation Satellite System (GNSS) Positioning, Navigation, and Timing (PNT) performance. This research contributes to the problem with the proposal of classification model of space weather events for sub-equatorial regions. The proposed model is established on machine learning-based classification model development applied on the experimental observations of geomagnetic field components, observed Total Electron Content, and Disturbance Storm-Time (Dst) index. The Least Squares Support Vector Machine (SVM) with Polynomial Kernel, the C5.0 Decision Tree (DT), the Naive Bayes, the Neural Network, and the Partial Least Squares methods are applied to develop the candidate classification model to classify a set of observations of geomagnetic field in TEC into one of the scenarios of space weather conditions. Candidate models’ performance are assessed for their accuracy, confusion matrix, and model development time to yield the C5.0 DT as the best performer. The proposed Dst-based classification model may serve as an indicator of a geomagnetic/ionospheric storm in progress, thus alerting GNSS users of potential degradation of the GNSS PNT performance, and for setting up a framework for development of the tailored GNSS ionospheric correction model for specific classes of the space weather conditions.</w:t>
+        <w:t xml:space="preserve">Ambient conditions classification enables systematic mitigation of adversarial effects on the Global Navigation Satellite System (GNSS) Positioning, Navigation, and Timing (PNT) performance. This research contributes to the problem by proposing a classification model of space weather events for sub-equatorial regions. The proposed model uses machine learning-based classification applied to the experimental observations of geomagnetic field components, observed Total Electron Content, and Disturbance Storm-Time (Dst) index. The Least Squares Support Vector Machine (SVM) with Polynomial Kernel, the C5.0 Decision Tree (DT), the Naive Bayes, the Neural Network, and the Partial Least Squares methods are applied to develop the candidate classification model to classify a set of observations of the geomagnetic field in TEC into one of the scenarios of space weather conditions. Candidate models’ performance is assessed for accuracy using a confusion matrix, and model development time to yield the Naive Bayes as the best-performing model. The proposed Dst-based classification model may serve as an indicator of a geomagnetic/ionospheric storm in progress, thus alerting GNSS users of a potential degradation in GNSS PNT performance, and setting up a framework for the development of a tailored GNSS ionospheric correction model for specific classes of the space weather conditions.</w:t>
       </w:r>
     </w:p>
     <w:p>
@@ -63,7 +63,7 @@
         <w:pStyle w:val="FirstParagraph"/>
       </w:pPr>
       <w:r>
-        <w:t xml:space="preserve">Global Navigation Satellite System (GNSS) Positioning ,Navigation, and Timing (PNT) ,space weather conditions ,machine learning ,classification model ,decision tree (DT) ,neural network (NN) ,sensor observations aggregation ,geomagnetic field ,Total Electron Content (TEC) ,Disturbance Storm-Time (Dst) index</w:t>
+        <w:t xml:space="preserve">Global Navigation Satellite System (GNSS) Positioning ,Navigation, and Timing (PNT) ,space weather conditions ,machine learning ,Total Electron Content (TEC) ,Disturbance Storm-Time (Dst) index</w:t>
       </w:r>
     </w:p>
     <w:bookmarkStart w:id="20" w:name="introduction"/>
@@ -110,7 +110,7 @@
         <w:t xml:space="preserve"> </w:t>
       </w:r>
       <w:r>
-        <w:t xml:space="preserve">A need for classification of geomagnetic/ionospheric conditions, in regard to GNSS PNT effect</w:t>
+        <w:t xml:space="preserve">A need for classification of geomagnetic/ionospheric conditions, regarding GNSS PNT effect</w:t>
       </w:r>
       <w:r>
         <w:t xml:space="preserve"> </w:t>

</xml_diff>